<commit_message>
actualizar archivos de repositorio
</commit_message>
<xml_diff>
--- a/Administrador de la configuracion/Giroplas_Plan de CM.docx
+++ b/Administrador de la configuracion/Giroplas_Plan de CM.docx
@@ -430,14 +430,91 @@
                     </w:rPr>
                   </w:pPr>
                   <w:hyperlink r:id="rId9" w:history="1">
+                    <w:proofErr w:type="spellStart"/>
                     <w:r>
                       <w:rPr>
                         <w:rStyle w:val="Hipervnculo"/>
-                        <w:rFonts w:ascii="Arial" w:hAnsi="Arial" w:cs="Arial"/>
+                        <w:rFonts w:ascii="Helvetica" w:hAnsi="Helvetica" w:cs="Helvetica"/>
+                        <w:b/>
+                        <w:bCs/>
+                        <w:color w:val="4078C0"/>
+                        <w:sz w:val="20"/>
+                        <w:szCs w:val="27"/>
                       </w:rPr>
-                      <w:t>https://github.com/lalovicompu/giroplas</w:t>
+                      <w:t>Giroplas</w:t>
                     </w:r>
+                    <w:proofErr w:type="spellEnd"/>
                   </w:hyperlink>
+                  <w:r>
+                    <w:rPr>
+                      <w:rStyle w:val="separator"/>
+                      <w:rFonts w:ascii="Helvetica" w:hAnsi="Helvetica" w:cs="Helvetica"/>
+                      <w:color w:val="767676"/>
+                      <w:sz w:val="20"/>
+                      <w:szCs w:val="27"/>
+                      <w:shd w:val="clear" w:color="auto" w:fill="FFFFFF"/>
+                    </w:rPr>
+                    <w:t>/</w:t>
+                  </w:r>
+                  <w:hyperlink r:id="rId10" w:history="1">
+                    <w:r>
+                      <w:rPr>
+                        <w:rStyle w:val="Hipervnculo"/>
+                        <w:rFonts w:ascii="Helvetica" w:hAnsi="Helvetica" w:cs="Helvetica"/>
+                        <w:color w:val="4078C0"/>
+                        <w:sz w:val="20"/>
+                        <w:szCs w:val="27"/>
+                      </w:rPr>
+                      <w:t xml:space="preserve">Administrador de la </w:t>
+                    </w:r>
+                    <w:proofErr w:type="spellStart"/>
+                    <w:r>
+                      <w:rPr>
+                        <w:rStyle w:val="Hipervnculo"/>
+                        <w:rFonts w:ascii="Helvetica" w:hAnsi="Helvetica" w:cs="Helvetica"/>
+                        <w:color w:val="4078C0"/>
+                        <w:sz w:val="20"/>
+                        <w:szCs w:val="27"/>
+                      </w:rPr>
+                      <w:t>configuracion</w:t>
+                    </w:r>
+                    <w:proofErr w:type="spellEnd"/>
+                  </w:hyperlink>
+                  <w:r>
+                    <w:rPr>
+                      <w:rStyle w:val="separator"/>
+                      <w:rFonts w:ascii="Helvetica" w:hAnsi="Helvetica" w:cs="Helvetica"/>
+                      <w:color w:val="767676"/>
+                      <w:sz w:val="20"/>
+                      <w:szCs w:val="27"/>
+                      <w:shd w:val="clear" w:color="auto" w:fill="FFFFFF"/>
+                    </w:rPr>
+                    <w:t>/</w:t>
+                  </w:r>
+                  <w:proofErr w:type="spellStart"/>
+                  <w:r>
+                    <w:rPr>
+                      <w:rStyle w:val="Textoennegrita"/>
+                      <w:rFonts w:ascii="Helvetica" w:hAnsi="Helvetica" w:cs="Helvetica"/>
+                      <w:color w:val="000000"/>
+                      <w:sz w:val="20"/>
+                      <w:szCs w:val="27"/>
+                      <w:shd w:val="clear" w:color="auto" w:fill="FFFFFF"/>
+                    </w:rPr>
+                    <w:t>Giroplas_Plan</w:t>
+                  </w:r>
+                  <w:proofErr w:type="spellEnd"/>
+                  <w:r>
+                    <w:rPr>
+                      <w:rStyle w:val="Textoennegrita"/>
+                      <w:rFonts w:ascii="Helvetica" w:hAnsi="Helvetica" w:cs="Helvetica"/>
+                      <w:color w:val="000000"/>
+                      <w:sz w:val="20"/>
+                      <w:szCs w:val="27"/>
+                      <w:shd w:val="clear" w:color="auto" w:fill="FFFFFF"/>
+                    </w:rPr>
+                    <w:t xml:space="preserve"> de CM.docx</w:t>
+                  </w:r>
                 </w:p>
               </w:tc>
             </w:tr>
@@ -1768,7 +1845,7 @@
                     </pic:cNvPicPr>
                   </pic:nvPicPr>
                   <pic:blipFill>
-                    <a:blip r:embed="rId10" cstate="print">
+                    <a:blip r:embed="rId11" cstate="print">
                       <a:extLst>
                         <a:ext uri="{28A0092B-C50C-407E-A947-70E740481C1C}">
                           <a14:useLocalDpi xmlns:a14="http://schemas.microsoft.com/office/drawing/2010/main" val="0"/>
@@ -2116,7 +2193,7 @@
                     </pic:cNvPicPr>
                   </pic:nvPicPr>
                   <pic:blipFill>
-                    <a:blip r:embed="rId11" cstate="print">
+                    <a:blip r:embed="rId12" cstate="print">
                       <a:extLst>
                         <a:ext uri="{28A0092B-C50C-407E-A947-70E740481C1C}">
                           <a14:useLocalDpi xmlns:a14="http://schemas.microsoft.com/office/drawing/2010/main" val="0"/>
@@ -2512,15 +2589,6 @@
                       <w:rFonts w:ascii="Arial" w:hAnsi="Arial" w:cs="Arial"/>
                     </w:rPr>
                   </w:pPr>
-                  <w:hyperlink r:id="rId12" w:history="1">
-                    <w:r>
-                      <w:rPr>
-                        <w:rStyle w:val="Hipervnculo"/>
-                        <w:rFonts w:ascii="Arial" w:hAnsi="Arial" w:cs="Arial"/>
-                      </w:rPr>
-                      <w:t>https://github.com/lalovicompu/giroplas</w:t>
-                    </w:r>
-                  </w:hyperlink>
                 </w:p>
               </w:tc>
             </w:tr>
@@ -3015,7 +3083,6 @@
           <w:b/>
         </w:rPr>
       </w:pPr>
-      <w:commentRangeStart w:id="0"/>
       <w:r>
         <w:rPr>
           <w:b/>
@@ -3024,13 +3091,8 @@
         <w:lastRenderedPageBreak/>
         <w:t>PLAN DE CM (ADMINISTRACIÓN DE LA CONFIGURACIÓN)</w:t>
       </w:r>
-      <w:commentRangeEnd w:id="0"/>
-      <w:r>
-        <w:rPr>
-          <w:rStyle w:val="Refdecomentario"/>
-        </w:rPr>
-        <w:commentReference w:id="0"/>
-      </w:r>
+      <w:bookmarkStart w:id="0" w:name="_GoBack"/>
+      <w:bookmarkEnd w:id="0"/>
     </w:p>
     <w:p>
       <w:pPr>
@@ -4078,8 +4140,6 @@
         </w:rPr>
         <w:t xml:space="preserve"> </w:t>
       </w:r>
-      <w:bookmarkStart w:id="1" w:name="_GoBack"/>
-      <w:bookmarkEnd w:id="1"/>
     </w:p>
     <w:p>
       <w:pPr>
@@ -6241,7 +6301,7 @@
           <w:szCs w:val="24"/>
         </w:rPr>
       </w:pPr>
-      <w:bookmarkStart w:id="2" w:name="_Toc164161061"/>
+      <w:bookmarkStart w:id="1" w:name="_Toc164161061"/>
       <w:r>
         <w:rPr>
           <w:color w:val="000000"/>
@@ -6249,7 +6309,7 @@
         </w:rPr>
         <w:t>Aprobación de Solicitudes de Cambio</w:t>
       </w:r>
-      <w:bookmarkEnd w:id="2"/>
+      <w:bookmarkEnd w:id="1"/>
     </w:p>
     <w:p>
       <w:r>
@@ -6312,7 +6372,7 @@
       <w:r>
         <w:t>&gt;</w:t>
       </w:r>
-      <w:hyperlink r:id="rId14" w:history="1">
+      <w:hyperlink r:id="rId13" w:history="1">
         <w:r>
           <w:rPr>
             <w:rStyle w:val="Hipervnculo"/>
@@ -6332,7 +6392,7 @@
           <w:szCs w:val="28"/>
         </w:rPr>
       </w:pPr>
-      <w:bookmarkStart w:id="3" w:name="_Toc281748758"/>
+      <w:bookmarkStart w:id="2" w:name="_Toc281748758"/>
     </w:p>
     <w:p>
       <w:pPr>
@@ -6365,9 +6425,9 @@
         </w:rPr>
         <w:t>Realizar auditorías de configuración</w:t>
       </w:r>
-      <w:bookmarkStart w:id="4" w:name="id.1771b4507d84"/>
+      <w:bookmarkStart w:id="3" w:name="id.1771b4507d84"/>
+      <w:bookmarkEnd w:id="2"/>
       <w:bookmarkEnd w:id="3"/>
-      <w:bookmarkEnd w:id="4"/>
     </w:p>
     <w:p>
       <w:pPr>
@@ -6639,7 +6699,7 @@
     </w:p>
     <w:p/>
     <w:sectPr>
-      <w:headerReference w:type="default" r:id="rId15"/>
+      <w:headerReference w:type="default" r:id="rId14"/>
       <w:pgSz w:w="12240" w:h="15840"/>
       <w:pgMar w:top="2268" w:right="1418" w:bottom="1418" w:left="2268" w:header="708" w:footer="708" w:gutter="0"/>
       <w:cols w:space="708"/>
@@ -6647,32 +6707,6 @@
     </w:sectPr>
   </w:body>
 </w:document>
-</file>
-
-<file path=word/comments.xml><?xml version="1.0" encoding="utf-8"?>
-<w:comments xmlns:wpc="http://schemas.microsoft.com/office/word/2010/wordprocessingCanvas" xmlns:mc="http://schemas.openxmlformats.org/markup-compatibility/2006" xmlns:o="urn:schemas-microsoft-com:office:office" xmlns:r="http://schemas.openxmlformats.org/officeDocument/2006/relationships" xmlns:m="http://schemas.openxmlformats.org/officeDocument/2006/math" xmlns:v="urn:schemas-microsoft-com:vml" xmlns:wp14="http://schemas.microsoft.com/office/word/2010/wordprocessingDrawing" xmlns:wp="http://schemas.openxmlformats.org/drawingml/2006/wordprocessingDrawing" xmlns:w10="urn:schemas-microsoft-com:office:word" xmlns:w="http://schemas.openxmlformats.org/wordprocessingml/2006/main" xmlns:w14="http://schemas.microsoft.com/office/word/2010/wordml" xmlns:wpg="http://schemas.microsoft.com/office/word/2010/wordprocessingGroup" xmlns:wpi="http://schemas.microsoft.com/office/word/2010/wordprocessingInk" xmlns:wne="http://schemas.microsoft.com/office/word/2006/wordml" xmlns:wps="http://schemas.microsoft.com/office/word/2010/wordprocessingShape" mc:Ignorable="w14 wp14">
-  <w:comment w:id="0" w:author="Eduardo" w:date="2015-05-25T21:20:00Z" w:initials="E">
-    <w:p>
-      <w:pPr>
-        <w:pStyle w:val="Textocomentario"/>
-      </w:pPr>
-      <w:r>
-        <w:rPr>
-          <w:rStyle w:val="Refdecomentario"/>
-        </w:rPr>
-        <w:annotationRef/>
-      </w:r>
-      <w:r>
-        <w:t xml:space="preserve">Hacer desde </w:t>
-      </w:r>
-      <w:proofErr w:type="spellStart"/>
-      <w:r>
-        <w:t>aki</w:t>
-      </w:r>
-      <w:proofErr w:type="spellEnd"/>
-    </w:p>
-  </w:comment>
-</w:comments>
 </file>
 
 <file path=word/endnotes.xml><?xml version="1.0" encoding="utf-8"?>
@@ -7500,6 +7534,27 @@
       <w:color w:val="auto"/>
       <w:sz w:val="20"/>
       <w:szCs w:val="20"/>
+    </w:rPr>
+  </w:style>
+  <w:style w:type="character" w:customStyle="1" w:styleId="repo-root">
+    <w:name w:val="repo-root"/>
+    <w:basedOn w:val="Fuentedeprrafopredeter"/>
+    <w:rsid w:val="00E818C4"/>
+  </w:style>
+  <w:style w:type="character" w:customStyle="1" w:styleId="separator">
+    <w:name w:val="separator"/>
+    <w:basedOn w:val="Fuentedeprrafopredeter"/>
+    <w:rsid w:val="00E818C4"/>
+  </w:style>
+  <w:style w:type="character" w:styleId="Textoennegrita">
+    <w:name w:val="Strong"/>
+    <w:basedOn w:val="Fuentedeprrafopredeter"/>
+    <w:uiPriority w:val="22"/>
+    <w:qFormat/>
+    <w:rsid w:val="00E818C4"/>
+    <w:rPr>
+      <w:b/>
+      <w:bCs/>
     </w:rPr>
   </w:style>
 </w:styles>

</xml_diff>